<commit_message>
update instructions for teaching
</commit_message>
<xml_diff>
--- a/coding_curriculum/coding-curriculum-overview.docx
+++ b/coding_curriculum/coding-curriculum-overview.docx
@@ -50,11 +50,21 @@
     </w:p>
     <w:p>
       <w:pPr>
-        <w:pStyle w:val="FirstParagraph"/>
-      </w:pPr>
-      <w:r>
-        <w:t xml:space="preserve">Tasks for completing coding curriculum:</w:t>
-      </w:r>
+        <w:pStyle w:val="Date"/>
+      </w:pPr>
+      <w:r>
+        <w:t xml:space="preserve">5/15/2019</w:t>
+      </w:r>
+    </w:p>
+    <w:p>
+      <w:pPr>
+        <w:pStyle w:val="Heading2"/>
+      </w:pPr>
+      <w:bookmarkStart w:id="20" w:name="learning-goals"/>
+      <w:r>
+        <w:t xml:space="preserve">Learning Goals</w:t>
+      </w:r>
+      <w:bookmarkEnd w:id="20"/>
     </w:p>
     <w:p>
       <w:pPr>
@@ -64,7 +74,7 @@
         </w:numPr>
       </w:pPr>
       <w:r>
-        <w:t xml:space="preserve">Editing the outline with additional ideas and modifications</w:t>
+        <w:t xml:space="preserve">Understand how data collected from experiments leads to conclusions</w:t>
       </w:r>
     </w:p>
     <w:p>
@@ -75,56 +85,13 @@
         </w:numPr>
       </w:pPr>
       <w:r>
-        <w:t xml:space="preserve">Writing R markdown scripts for sections</w:t>
+        <w:t xml:space="preserve">Gain confidence in ability to code</w:t>
       </w:r>
     </w:p>
     <w:p>
       <w:pPr>
         <w:numPr>
           <w:numId w:val="1001"/>
-          <w:ilvl w:val="0"/>
-        </w:numPr>
-      </w:pPr>
-      <w:r>
-        <w:t xml:space="preserve">Testing lessons on your computer or in the computer lab</w:t>
-      </w:r>
-    </w:p>
-    <w:p>
-      <w:pPr>
-        <w:pStyle w:val="Heading2"/>
-      </w:pPr>
-      <w:bookmarkStart w:id="20" w:name="learning-goals"/>
-      <w:r>
-        <w:t xml:space="preserve">Learning Goals</w:t>
-      </w:r>
-      <w:bookmarkEnd w:id="20"/>
-    </w:p>
-    <w:p>
-      <w:pPr>
-        <w:numPr>
-          <w:numId w:val="1002"/>
-          <w:ilvl w:val="0"/>
-        </w:numPr>
-      </w:pPr>
-      <w:r>
-        <w:t xml:space="preserve">Understand how data collected from experiments leads to conclusions</w:t>
-      </w:r>
-    </w:p>
-    <w:p>
-      <w:pPr>
-        <w:numPr>
-          <w:numId w:val="1002"/>
-          <w:ilvl w:val="0"/>
-        </w:numPr>
-      </w:pPr>
-      <w:r>
-        <w:t xml:space="preserve">Gain confidence in ability to code</w:t>
-      </w:r>
-    </w:p>
-    <w:p>
-      <w:pPr>
-        <w:numPr>
-          <w:numId w:val="1002"/>
           <w:ilvl w:val="0"/>
         </w:numPr>
       </w:pPr>
@@ -156,162 +123,212 @@
     <w:p>
       <w:pPr>
         <w:numPr>
+          <w:numId w:val="1002"/>
+          <w:ilvl w:val="0"/>
+        </w:numPr>
+      </w:pPr>
+      <w:r>
+        <w:t xml:space="preserve">Time: 1:15 pm – 4:pm</w:t>
+      </w:r>
+    </w:p>
+    <w:p>
+      <w:pPr>
+        <w:numPr>
+          <w:numId w:val="1002"/>
+          <w:ilvl w:val="0"/>
+        </w:numPr>
+      </w:pPr>
+      <w:r>
+        <w:t xml:space="preserve">Location: Architecture 116</w:t>
+      </w:r>
+    </w:p>
+    <w:p>
+      <w:pPr>
+        <w:numPr>
+          <w:numId w:val="1002"/>
+          <w:ilvl w:val="0"/>
+        </w:numPr>
+      </w:pPr>
+      <w:r>
+        <w:t xml:space="preserve">Lessons</w:t>
+      </w:r>
+    </w:p>
+    <w:p>
+      <w:pPr>
+        <w:numPr>
           <w:numId w:val="1003"/>
+          <w:ilvl w:val="1"/>
+        </w:numPr>
+      </w:pPr>
+      <w:r>
+        <w:t xml:space="preserve">Introduction to R</w:t>
+      </w:r>
+    </w:p>
+    <w:p>
+      <w:pPr>
+        <w:numPr>
+          <w:numId w:val="1003"/>
+          <w:ilvl w:val="1"/>
+        </w:numPr>
+      </w:pPr>
+      <w:r>
+        <w:t xml:space="preserve">Analyzing data: Biodiversity and its benefits</w:t>
+      </w:r>
+    </w:p>
+    <w:p>
+      <w:pPr>
+        <w:numPr>
+          <w:numId w:val="1003"/>
+          <w:ilvl w:val="1"/>
+        </w:numPr>
+      </w:pPr>
+      <w:r>
+        <w:t xml:space="preserve">Analyzing data: Invasive species and infections</w:t>
+      </w:r>
+    </w:p>
+    <w:p>
+      <w:pPr>
+        <w:numPr>
+          <w:numId w:val="1003"/>
+          <w:ilvl w:val="1"/>
+        </w:numPr>
+      </w:pPr>
+      <w:r>
+        <w:t xml:space="preserve">If time: Using publicly available data to answer your own</w:t>
+      </w:r>
+      <w:r>
+        <w:t xml:space="preserve"> </w:t>
+      </w:r>
+      <w:r>
+        <w:t xml:space="preserve">questions</w:t>
+      </w:r>
+    </w:p>
+    <w:p>
+      <w:pPr>
+        <w:numPr>
+          <w:numId w:val="1002"/>
           <w:ilvl w:val="0"/>
         </w:numPr>
       </w:pPr>
       <w:r>
-        <w:t xml:space="preserve">Time: 1:15 pm – 4:pm</w:t>
-      </w:r>
-    </w:p>
-    <w:p>
-      <w:pPr>
-        <w:numPr>
-          <w:numId w:val="1003"/>
+        <w:t xml:space="preserve">Refer to the full-science-curriculum document for experiment details</w:t>
+      </w:r>
+      <w:r>
+        <w:t xml:space="preserve"> </w:t>
+      </w:r>
+      <w:r>
+        <w:t xml:space="preserve">relevant to b and c</w:t>
+      </w:r>
+    </w:p>
+    <w:p>
+      <w:pPr>
+        <w:numPr>
+          <w:numId w:val="1002"/>
           <w:ilvl w:val="0"/>
         </w:numPr>
       </w:pPr>
       <w:r>
-        <w:t xml:space="preserve">Location: Architecture 116</w:t>
-      </w:r>
-    </w:p>
-    <w:p>
-      <w:pPr>
-        <w:numPr>
-          <w:numId w:val="1003"/>
+        <w:t xml:space="preserve">Lessons will involve walking through concepts while students follow</w:t>
+      </w:r>
+      <w:r>
+        <w:t xml:space="preserve"> </w:t>
+      </w:r>
+      <w:r>
+        <w:t xml:space="preserve">along on their computers and then an opportunity for them to try</w:t>
+      </w:r>
+      <w:r>
+        <w:t xml:space="preserve"> </w:t>
+      </w:r>
+      <w:r>
+        <w:t xml:space="preserve">concepts on their own.</w:t>
+      </w:r>
+    </w:p>
+    <w:p>
+      <w:pPr>
+        <w:numPr>
+          <w:numId w:val="1002"/>
           <w:ilvl w:val="0"/>
         </w:numPr>
       </w:pPr>
       <w:r>
-        <w:t xml:space="preserve">Lessons</w:t>
-      </w:r>
+        <w:t xml:space="preserve">URL for students to download materials:</w:t>
+      </w:r>
+      <w:r>
+        <w:t xml:space="preserve"> </w:t>
+      </w:r>
+      <w:hyperlink r:id="rId22">
+        <w:r>
+          <w:rPr>
+            <w:rStyle w:val="Hyperlink"/>
+          </w:rPr>
+          <w:t xml:space="preserve">https://minhaskamal.github.io/DownGit/#/home?url=https://github.com/aekendig/CodingEnvSci_UF_FieldTrip/tree/master/for_students</w:t>
+        </w:r>
+      </w:hyperlink>
+      <w:r>
+        <w:t xml:space="preserve"> </w:t>
+      </w:r>
+      <w:r>
+        <w:t xml:space="preserve">or tinyurl.com/UFEnvCode</w:t>
+      </w:r>
+    </w:p>
+    <w:p>
+      <w:pPr>
+        <w:pStyle w:val="Heading2"/>
+      </w:pPr>
+      <w:bookmarkStart w:id="23" w:name="introduction-to-r"/>
+      <w:r>
+        <w:t xml:space="preserve">Introduction to R</w:t>
+      </w:r>
+      <w:bookmarkEnd w:id="23"/>
     </w:p>
     <w:p>
       <w:pPr>
         <w:numPr>
           <w:numId w:val="1004"/>
+          <w:ilvl w:val="0"/>
+        </w:numPr>
+      </w:pPr>
+      <w:r>
+        <w:t xml:space="preserve">Overview of what R is</w:t>
+      </w:r>
+    </w:p>
+    <w:p>
+      <w:pPr>
+        <w:numPr>
+          <w:numId w:val="1005"/>
           <w:ilvl w:val="1"/>
         </w:numPr>
       </w:pPr>
       <w:r>
-        <w:t xml:space="preserve">Introduction to R</w:t>
+        <w:t xml:space="preserve">A free, open-source (define) software for analyzing data and making scientific graphs</w:t>
+      </w:r>
+    </w:p>
+    <w:p>
+      <w:pPr>
+        <w:numPr>
+          <w:numId w:val="1005"/>
+          <w:ilvl w:val="1"/>
+        </w:numPr>
+      </w:pPr>
+      <w:r>
+        <w:t xml:space="preserve">R Studio is the program we’ll use to organize all of our tools in R</w:t>
+      </w:r>
+    </w:p>
+    <w:p>
+      <w:pPr>
+        <w:numPr>
+          <w:numId w:val="1005"/>
+          <w:ilvl w:val="1"/>
+        </w:numPr>
+      </w:pPr>
+      <w:r>
+        <w:t xml:space="preserve">We’ll use some interactive documents within R studio to learn new concepts</w:t>
       </w:r>
     </w:p>
     <w:p>
       <w:pPr>
         <w:numPr>
           <w:numId w:val="1004"/>
-          <w:ilvl w:val="1"/>
-        </w:numPr>
-      </w:pPr>
-      <w:r>
-        <w:t xml:space="preserve">Analyzing data: Biodiversity and its benefits</w:t>
-      </w:r>
-    </w:p>
-    <w:p>
-      <w:pPr>
-        <w:numPr>
-          <w:numId w:val="1004"/>
-          <w:ilvl w:val="1"/>
-        </w:numPr>
-      </w:pPr>
-      <w:r>
-        <w:t xml:space="preserve">Analyzing data: Invasive species and infections</w:t>
-      </w:r>
-    </w:p>
-    <w:p>
-      <w:pPr>
-        <w:numPr>
-          <w:numId w:val="1004"/>
-          <w:ilvl w:val="1"/>
-        </w:numPr>
-      </w:pPr>
-      <w:r>
-        <w:t xml:space="preserve">If time: Using publicly available data to answer your own</w:t>
-      </w:r>
-      <w:r>
-        <w:t xml:space="preserve"> </w:t>
-      </w:r>
-      <w:r>
-        <w:t xml:space="preserve">questions</w:t>
-      </w:r>
-    </w:p>
-    <w:p>
-      <w:pPr>
-        <w:numPr>
-          <w:numId w:val="1003"/>
-          <w:ilvl w:val="0"/>
-        </w:numPr>
-      </w:pPr>
-      <w:r>
-        <w:t xml:space="preserve">Refer to the full-science-curriculum document for experiment details</w:t>
-      </w:r>
-      <w:r>
-        <w:t xml:space="preserve"> </w:t>
-      </w:r>
-      <w:r>
-        <w:t xml:space="preserve">relevant to b and c</w:t>
-      </w:r>
-    </w:p>
-    <w:p>
-      <w:pPr>
-        <w:numPr>
-          <w:numId w:val="1003"/>
-          <w:ilvl w:val="0"/>
-        </w:numPr>
-      </w:pPr>
-      <w:r>
-        <w:t xml:space="preserve">Lessons will involve walking through concepts while students follow</w:t>
-      </w:r>
-      <w:r>
-        <w:t xml:space="preserve"> </w:t>
-      </w:r>
-      <w:r>
-        <w:t xml:space="preserve">along on their computers and then an opportunity for them to try</w:t>
-      </w:r>
-      <w:r>
-        <w:t xml:space="preserve"> </w:t>
-      </w:r>
-      <w:r>
-        <w:t xml:space="preserve">concepts on their own.</w:t>
-      </w:r>
-    </w:p>
-    <w:p>
-      <w:pPr>
-        <w:pStyle w:val="Heading2"/>
-      </w:pPr>
-      <w:bookmarkStart w:id="22" w:name="introduction-to-r"/>
-      <w:r>
-        <w:t xml:space="preserve">Introduction to R</w:t>
-      </w:r>
-      <w:bookmarkEnd w:id="22"/>
-    </w:p>
-    <w:p>
-      <w:pPr>
-        <w:numPr>
-          <w:numId w:val="1005"/>
-          <w:ilvl w:val="0"/>
-        </w:numPr>
-      </w:pPr>
-      <w:r>
-        <w:t xml:space="preserve">Overview of what R is</w:t>
-      </w:r>
-    </w:p>
-    <w:p>
-      <w:pPr>
-        <w:numPr>
-          <w:numId w:val="1005"/>
-          <w:ilvl w:val="0"/>
-        </w:numPr>
-      </w:pPr>
-      <w:r>
-        <w:t xml:space="preserve">R Studio set up</w:t>
-      </w:r>
-    </w:p>
-    <w:p>
-      <w:pPr>
-        <w:numPr>
-          <w:numId w:val="1005"/>
           <w:ilvl w:val="0"/>
         </w:numPr>
       </w:pPr>
@@ -327,6 +344,17 @@
         </w:numPr>
       </w:pPr>
       <w:r>
+        <w:t xml:space="preserve">Simple operations</w:t>
+      </w:r>
+    </w:p>
+    <w:p>
+      <w:pPr>
+        <w:numPr>
+          <w:numId w:val="1006"/>
+          <w:ilvl w:val="1"/>
+        </w:numPr>
+      </w:pPr>
+      <w:r>
         <w:t xml:space="preserve">Variable naming - NOSPACES</w:t>
       </w:r>
     </w:p>
@@ -371,29 +399,19 @@
         </w:numPr>
       </w:pPr>
       <w:r>
-        <w:t xml:space="preserve">Calculations</w:t>
-      </w:r>
-    </w:p>
-    <w:p>
-      <w:pPr>
+        <w:t xml:space="preserve">Dataframe</w:t>
+      </w:r>
+    </w:p>
+    <w:p>
+      <w:pPr>
+        <w:pStyle w:val="Compact"/>
         <w:numPr>
           <w:numId w:val="1008"/>
           <w:ilvl w:val="2"/>
         </w:numPr>
       </w:pPr>
       <w:r>
-        <w:t xml:space="preserve">Add/subtract, multiply/divide. Use vectors?</w:t>
-      </w:r>
-    </w:p>
-    <w:p>
-      <w:pPr>
-        <w:numPr>
-          <w:numId w:val="1008"/>
-          <w:ilvl w:val="2"/>
-        </w:numPr>
-      </w:pPr>
-      <w:r>
-        <w:t xml:space="preserve">Intro to functions: mean, median, sqrt</w:t>
+        <w:t xml:space="preserve">Data types? numeric, character, factor</w:t>
       </w:r>
     </w:p>
     <w:p>
@@ -404,84 +422,84 @@
         </w:numPr>
       </w:pPr>
       <w:r>
-        <w:t xml:space="preserve">Dataframe</w:t>
-      </w:r>
-    </w:p>
-    <w:p>
-      <w:pPr>
-        <w:pStyle w:val="Compact"/>
+        <w:t xml:space="preserve">Plots</w:t>
+      </w:r>
+    </w:p>
+    <w:p>
+      <w:pPr>
+        <w:numPr>
+          <w:numId w:val="1006"/>
+          <w:ilvl w:val="1"/>
+        </w:numPr>
+      </w:pPr>
+      <w:r>
+        <w:t xml:space="preserve">Packages?</w:t>
+      </w:r>
+    </w:p>
+    <w:p>
+      <w:pPr>
         <w:numPr>
           <w:numId w:val="1009"/>
           <w:ilvl w:val="2"/>
         </w:numPr>
       </w:pPr>
       <w:r>
-        <w:t xml:space="preserve">Data types? numeric, character, factor</w:t>
-      </w:r>
-    </w:p>
-    <w:p>
-      <w:pPr>
-        <w:numPr>
-          <w:numId w:val="1006"/>
+        <w:t xml:space="preserve">ggplot</w:t>
+      </w:r>
+    </w:p>
+    <w:p>
+      <w:pPr>
+        <w:numPr>
+          <w:numId w:val="1009"/>
+          <w:ilvl w:val="2"/>
+        </w:numPr>
+      </w:pPr>
+      <w:r>
+        <w:t xml:space="preserve">dplyr? magrittr? depending on data manipulations</w:t>
+      </w:r>
+    </w:p>
+    <w:p>
+      <w:pPr>
+        <w:pStyle w:val="Heading2"/>
+      </w:pPr>
+      <w:bookmarkStart w:id="24" w:name="analyzing-data-biodiversity-and-its-benefits"/>
+      <w:r>
+        <w:t xml:space="preserve">Analyzing data: Biodiversity and its benefits</w:t>
+      </w:r>
+      <w:bookmarkEnd w:id="24"/>
+    </w:p>
+    <w:p>
+      <w:pPr>
+        <w:numPr>
+          <w:numId w:val="1010"/>
+          <w:ilvl w:val="0"/>
+        </w:numPr>
+      </w:pPr>
+      <w:r>
+        <w:t xml:space="preserve">Import data</w:t>
+      </w:r>
+    </w:p>
+    <w:p>
+      <w:pPr>
+        <w:pStyle w:val="Compact"/>
+        <w:numPr>
+          <w:numId w:val="1011"/>
           <w:ilvl w:val="1"/>
         </w:numPr>
       </w:pPr>
       <w:r>
-        <w:t xml:space="preserve">Plots</w:t>
-      </w:r>
-    </w:p>
-    <w:p>
-      <w:pPr>
-        <w:numPr>
-          <w:numId w:val="1006"/>
-          <w:ilvl w:val="1"/>
-        </w:numPr>
-      </w:pPr>
-      <w:r>
-        <w:t xml:space="preserve">Packages?</w:t>
+        <w:t xml:space="preserve">read.csv, readr::read_csv, readxl::read_excel</w:t>
       </w:r>
     </w:p>
     <w:p>
       <w:pPr>
         <w:numPr>
           <w:numId w:val="1010"/>
-          <w:ilvl w:val="2"/>
-        </w:numPr>
-      </w:pPr>
-      <w:r>
-        <w:t xml:space="preserve">ggplot</w:t>
-      </w:r>
-    </w:p>
-    <w:p>
-      <w:pPr>
-        <w:numPr>
-          <w:numId w:val="1010"/>
-          <w:ilvl w:val="2"/>
-        </w:numPr>
-      </w:pPr>
-      <w:r>
-        <w:t xml:space="preserve">dplyr? magrittr? depending on data manipulations</w:t>
-      </w:r>
-    </w:p>
-    <w:p>
-      <w:pPr>
-        <w:pStyle w:val="Heading2"/>
-      </w:pPr>
-      <w:bookmarkStart w:id="23" w:name="analyzing-data-biodiversity-and-its-benefits"/>
-      <w:r>
-        <w:t xml:space="preserve">Analyzing data: Biodiversity and its benefits</w:t>
-      </w:r>
-      <w:bookmarkEnd w:id="23"/>
-    </w:p>
-    <w:p>
-      <w:pPr>
-        <w:numPr>
-          <w:numId w:val="1011"/>
           <w:ilvl w:val="0"/>
         </w:numPr>
       </w:pPr>
       <w:r>
-        <w:t xml:space="preserve">Import data</w:t>
+        <w:t xml:space="preserve">Plot biomass vs. species richness</w:t>
       </w:r>
     </w:p>
     <w:p>
@@ -493,176 +511,225 @@
         </w:numPr>
       </w:pPr>
       <w:r>
-        <w:t xml:space="preserve">read.csv, readr::read_csv, readxl::read_excel</w:t>
-      </w:r>
-    </w:p>
-    <w:p>
-      <w:pPr>
-        <w:numPr>
-          <w:numId w:val="1011"/>
+        <w:t xml:space="preserve">Point plots</w:t>
+      </w:r>
+    </w:p>
+    <w:p>
+      <w:pPr>
+        <w:numPr>
+          <w:numId w:val="1010"/>
           <w:ilvl w:val="0"/>
         </w:numPr>
       </w:pPr>
       <w:r>
-        <w:t xml:space="preserve">Plot biomass vs. species richness</w:t>
-      </w:r>
-    </w:p>
-    <w:p>
-      <w:pPr>
-        <w:pStyle w:val="Compact"/>
+        <w:t xml:space="preserve">On their own: plots of pollinators or infection severity vs. species</w:t>
+      </w:r>
+      <w:r>
+        <w:t xml:space="preserve"> </w:t>
+      </w:r>
+      <w:r>
+        <w:t xml:space="preserve">richness</w:t>
+      </w:r>
+    </w:p>
+    <w:p>
+      <w:pPr>
+        <w:numPr>
+          <w:numId w:val="1010"/>
+          <w:ilvl w:val="0"/>
+        </w:numPr>
+      </w:pPr>
+      <w:r>
+        <w:t xml:space="preserve">Not sure how far into the stats to go. Options:</w:t>
+      </w:r>
+    </w:p>
+    <w:p>
+      <w:pPr>
         <w:numPr>
           <w:numId w:val="1013"/>
           <w:ilvl w:val="1"/>
         </w:numPr>
       </w:pPr>
       <w:r>
-        <w:t xml:space="preserve">Point plots</w:t>
-      </w:r>
-    </w:p>
-    <w:p>
-      <w:pPr>
-        <w:numPr>
-          <w:numId w:val="1011"/>
+        <w:t xml:space="preserve">Mini lesson on linear regression</w:t>
+      </w:r>
+    </w:p>
+    <w:p>
+      <w:pPr>
+        <w:numPr>
+          <w:numId w:val="1013"/>
+          <w:ilvl w:val="1"/>
+        </w:numPr>
+      </w:pPr>
+      <w:r>
+        <w:t xml:space="preserve">ggplot linear regressions:</w:t>
+      </w:r>
+      <w:r>
+        <w:t xml:space="preserve"> </w:t>
+      </w:r>
+      <w:r>
+        <w:t xml:space="preserve">‘</w:t>
+      </w:r>
+      <w:r>
+        <w:t xml:space="preserve">lm</w:t>
+      </w:r>
+      <w:r>
+        <w:t xml:space="preserve">’</w:t>
+      </w:r>
+      <w:r>
+        <w:t xml:space="preserve"> </w:t>
+      </w:r>
+      <w:r>
+        <w:t xml:space="preserve">vs.</w:t>
+      </w:r>
+      <w:r>
+        <w:t xml:space="preserve"> </w:t>
+      </w:r>
+      <w:r>
+        <w:t xml:space="preserve">‘</w:t>
+      </w:r>
+      <w:r>
+        <w:t xml:space="preserve">lowess</w:t>
+      </w:r>
+      <w:r>
+        <w:t xml:space="preserve">’</w:t>
+      </w:r>
+      <w:r>
+        <w:t xml:space="preserve"> </w:t>
+      </w:r>
+      <w:r>
+        <w:t xml:space="preserve">method</w:t>
+      </w:r>
+    </w:p>
+    <w:p>
+      <w:pPr>
+        <w:numPr>
+          <w:numId w:val="1013"/>
+          <w:ilvl w:val="1"/>
+        </w:numPr>
+      </w:pPr>
+      <w:r>
+        <w:t xml:space="preserve">lm function</w:t>
+      </w:r>
+    </w:p>
+    <w:p>
+      <w:pPr>
+        <w:numPr>
+          <w:numId w:val="1010"/>
           <w:ilvl w:val="0"/>
         </w:numPr>
       </w:pPr>
       <w:r>
-        <w:t xml:space="preserve">On their own: plots of pollinators or infection severity vs. species</w:t>
+        <w:t xml:space="preserve">Translate into a verbal conclusion, talk about variation and next</w:t>
       </w:r>
       <w:r>
         <w:t xml:space="preserve"> </w:t>
       </w:r>
       <w:r>
-        <w:t xml:space="preserve">richness</w:t>
-      </w:r>
-    </w:p>
-    <w:p>
-      <w:pPr>
-        <w:numPr>
-          <w:numId w:val="1011"/>
+        <w:t xml:space="preserve">steps</w:t>
+      </w:r>
+    </w:p>
+    <w:p>
+      <w:pPr>
+        <w:pStyle w:val="Heading2"/>
+      </w:pPr>
+      <w:bookmarkStart w:id="25" w:name="analyzing-data-invasive-species-and-infectious-disease"/>
+      <w:r>
+        <w:t xml:space="preserve">Analyzing data: Invasive species and infectious disease</w:t>
+      </w:r>
+      <w:bookmarkEnd w:id="25"/>
+    </w:p>
+    <w:p>
+      <w:pPr>
+        <w:numPr>
+          <w:numId w:val="1014"/>
           <w:ilvl w:val="0"/>
         </w:numPr>
       </w:pPr>
       <w:r>
-        <w:t xml:space="preserve">Not sure how far into the stats to go. Options:</w:t>
+        <w:t xml:space="preserve">Import data</w:t>
       </w:r>
     </w:p>
     <w:p>
       <w:pPr>
         <w:numPr>
           <w:numId w:val="1014"/>
+          <w:ilvl w:val="0"/>
+        </w:numPr>
+      </w:pPr>
+      <w:r>
+        <w:t xml:space="preserve">Make new variables:</w:t>
+      </w:r>
+    </w:p>
+    <w:p>
+      <w:pPr>
+        <w:numPr>
+          <w:numId w:val="1015"/>
           <w:ilvl w:val="1"/>
         </w:numPr>
       </w:pPr>
       <w:r>
-        <w:t xml:space="preserve">Mini lesson on linear regression</w:t>
+        <w:t xml:space="preserve">LMA = weight / leaf area</w:t>
+      </w:r>
+    </w:p>
+    <w:p>
+      <w:pPr>
+        <w:numPr>
+          <w:numId w:val="1015"/>
+          <w:ilvl w:val="1"/>
+        </w:numPr>
+      </w:pPr>
+      <w:r>
+        <w:t xml:space="preserve">Infection severity = area infected / leaf area</w:t>
+      </w:r>
+    </w:p>
+    <w:p>
+      <w:pPr>
+        <w:numPr>
+          <w:numId w:val="1015"/>
+          <w:ilvl w:val="1"/>
+        </w:numPr>
+      </w:pPr>
+      <w:r>
+        <w:t xml:space="preserve">Add to a data frame: data_frame$LMA = weight / leaf_area</w:t>
       </w:r>
     </w:p>
     <w:p>
       <w:pPr>
         <w:numPr>
           <w:numId w:val="1014"/>
-          <w:ilvl w:val="1"/>
-        </w:numPr>
-      </w:pPr>
-      <w:r>
-        <w:t xml:space="preserve">ggplot linear regressions:</w:t>
+          <w:ilvl w:val="0"/>
+        </w:numPr>
+      </w:pPr>
+      <w:r>
+        <w:t xml:space="preserve">3-D plot of plant traits with points colored by species and shapes</w:t>
       </w:r>
       <w:r>
         <w:t xml:space="preserve"> </w:t>
       </w:r>
       <w:r>
-        <w:t xml:space="preserve">‘</w:t>
-      </w:r>
-      <w:r>
-        <w:t xml:space="preserve">lm</w:t>
-      </w:r>
-      <w:r>
-        <w:t xml:space="preserve">’</w:t>
-      </w:r>
-      <w:r>
-        <w:t xml:space="preserve"> </w:t>
-      </w:r>
-      <w:r>
-        <w:t xml:space="preserve">vs.</w:t>
-      </w:r>
-      <w:r>
-        <w:t xml:space="preserve"> </w:t>
-      </w:r>
-      <w:r>
-        <w:t xml:space="preserve">‘</w:t>
-      </w:r>
-      <w:r>
-        <w:t xml:space="preserve">lowess</w:t>
-      </w:r>
-      <w:r>
-        <w:t xml:space="preserve">’</w:t>
-      </w:r>
-      <w:r>
-        <w:t xml:space="preserve"> </w:t>
-      </w:r>
-      <w:r>
-        <w:t xml:space="preserve">method</w:t>
+        <w:t xml:space="preserve">by origin</w:t>
       </w:r>
     </w:p>
     <w:p>
       <w:pPr>
         <w:numPr>
           <w:numId w:val="1014"/>
-          <w:ilvl w:val="1"/>
-        </w:numPr>
-      </w:pPr>
-      <w:r>
-        <w:t xml:space="preserve">lm function</w:t>
-      </w:r>
-    </w:p>
-    <w:p>
-      <w:pPr>
-        <w:numPr>
-          <w:numId w:val="1011"/>
           <w:ilvl w:val="0"/>
         </w:numPr>
       </w:pPr>
       <w:r>
-        <w:t xml:space="preserve">Translate into a verbal conclusion, talk about variation and next</w:t>
-      </w:r>
-      <w:r>
-        <w:t xml:space="preserve"> </w:t>
-      </w:r>
-      <w:r>
-        <w:t xml:space="preserve">steps</w:t>
-      </w:r>
-    </w:p>
-    <w:p>
-      <w:pPr>
-        <w:pStyle w:val="Heading2"/>
-      </w:pPr>
-      <w:bookmarkStart w:id="24" w:name="analyzing-data-invasive-species-and-infectious-disease"/>
-      <w:r>
-        <w:t xml:space="preserve">Analyzing data: Invasive species and infectious disease</w:t>
-      </w:r>
-      <w:bookmarkEnd w:id="24"/>
-    </w:p>
-    <w:p>
-      <w:pPr>
-        <w:numPr>
-          <w:numId w:val="1015"/>
+        <w:t xml:space="preserve">On their own: change the color palette or shapes</w:t>
+      </w:r>
+    </w:p>
+    <w:p>
+      <w:pPr>
+        <w:numPr>
+          <w:numId w:val="1014"/>
           <w:ilvl w:val="0"/>
         </w:numPr>
       </w:pPr>
       <w:r>
-        <w:t xml:space="preserve">Import data</w:t>
-      </w:r>
-    </w:p>
-    <w:p>
-      <w:pPr>
-        <w:numPr>
-          <w:numId w:val="1015"/>
-          <w:ilvl w:val="0"/>
-        </w:numPr>
-      </w:pPr>
-      <w:r>
-        <w:t xml:space="preserve">Make new variables:</w:t>
+        <w:t xml:space="preserve">Plots of infection severity vs. leaf traits and origin</w:t>
       </w:r>
     </w:p>
     <w:p>
@@ -673,7 +740,7 @@
         </w:numPr>
       </w:pPr>
       <w:r>
-        <w:t xml:space="preserve">LMA = weight / leaf area</w:t>
+        <w:t xml:space="preserve">Point plots</w:t>
       </w:r>
     </w:p>
     <w:p>
@@ -684,124 +751,106 @@
         </w:numPr>
       </w:pPr>
       <w:r>
-        <w:t xml:space="preserve">Infection severity = area infected / leaf area</w:t>
-      </w:r>
-    </w:p>
-    <w:p>
-      <w:pPr>
-        <w:numPr>
-          <w:numId w:val="1016"/>
-          <w:ilvl w:val="1"/>
-        </w:numPr>
-      </w:pPr>
-      <w:r>
-        <w:t xml:space="preserve">Add to a data frame: data_frame$LMA = weight / leaf_area</w:t>
-      </w:r>
-    </w:p>
-    <w:p>
-      <w:pPr>
-        <w:numPr>
-          <w:numId w:val="1015"/>
+        <w:t xml:space="preserve">Bar graphs or boxplots</w:t>
+      </w:r>
+    </w:p>
+    <w:p>
+      <w:pPr>
+        <w:numPr>
+          <w:numId w:val="1014"/>
           <w:ilvl w:val="0"/>
         </w:numPr>
       </w:pPr>
       <w:r>
-        <w:t xml:space="preserve">3-D plot of plant traits with points colored by species and shapes</w:t>
+        <w:t xml:space="preserve">Build upon stats concepts from last lesson because there are</w:t>
       </w:r>
       <w:r>
         <w:t xml:space="preserve"> </w:t>
       </w:r>
       <w:r>
-        <w:t xml:space="preserve">by origin</w:t>
-      </w:r>
-    </w:p>
-    <w:p>
-      <w:pPr>
-        <w:numPr>
-          <w:numId w:val="1015"/>
+        <w:t xml:space="preserve">multiple predictor variables</w:t>
+      </w:r>
+    </w:p>
+    <w:p>
+      <w:pPr>
+        <w:numPr>
+          <w:numId w:val="1014"/>
           <w:ilvl w:val="0"/>
         </w:numPr>
       </w:pPr>
       <w:r>
-        <w:t xml:space="preserve">On their own: change the color palette or shapes</w:t>
-      </w:r>
-    </w:p>
-    <w:p>
-      <w:pPr>
-        <w:numPr>
-          <w:numId w:val="1015"/>
+        <w:t xml:space="preserve">On their own: write their conclusions in words following the model</w:t>
+      </w:r>
+      <w:r>
+        <w:t xml:space="preserve"> </w:t>
+      </w:r>
+      <w:r>
+        <w:t xml:space="preserve">from the last lesson</w:t>
+      </w:r>
+    </w:p>
+    <w:p>
+      <w:pPr>
+        <w:pStyle w:val="Heading3"/>
+      </w:pPr>
+      <w:bookmarkStart w:id="26" w:name="using-publicly-available-data-to-answer-your-own-questions"/>
+      <w:r>
+        <w:t xml:space="preserve">Using publicly available data to answer your own questions</w:t>
+      </w:r>
+      <w:bookmarkEnd w:id="26"/>
+    </w:p>
+    <w:p>
+      <w:pPr>
+        <w:numPr>
+          <w:numId w:val="1017"/>
           <w:ilvl w:val="0"/>
         </w:numPr>
       </w:pPr>
       <w:r>
-        <w:t xml:space="preserve">Plots of infection severity vs. leaf traits and origin</w:t>
+        <w:t xml:space="preserve">Given some dataset options that could include similar analyses to</w:t>
+      </w:r>
+      <w:r>
+        <w:t xml:space="preserve"> </w:t>
+      </w:r>
+      <w:r>
+        <w:t xml:space="preserve">those above</w:t>
       </w:r>
     </w:p>
     <w:p>
       <w:pPr>
         <w:numPr>
           <w:numId w:val="1017"/>
-          <w:ilvl w:val="1"/>
-        </w:numPr>
-      </w:pPr>
-      <w:r>
-        <w:t xml:space="preserve">Point plots</w:t>
-      </w:r>
-    </w:p>
-    <w:p>
-      <w:pPr>
-        <w:numPr>
-          <w:numId w:val="1017"/>
-          <w:ilvl w:val="1"/>
-        </w:numPr>
-      </w:pPr>
-      <w:r>
-        <w:t xml:space="preserve">Bar graphs or boxplots</w:t>
-      </w:r>
-    </w:p>
-    <w:p>
-      <w:pPr>
-        <w:numPr>
-          <w:numId w:val="1015"/>
           <w:ilvl w:val="0"/>
         </w:numPr>
       </w:pPr>
       <w:r>
-        <w:t xml:space="preserve">Build upon stats concepts from last lesson because there are</w:t>
+        <w:t xml:space="preserve">In groups of 2-3, write their own question and use the methods they</w:t>
       </w:r>
       <w:r>
         <w:t xml:space="preserve"> </w:t>
       </w:r>
       <w:r>
-        <w:t xml:space="preserve">multiple predictor variables</w:t>
-      </w:r>
-    </w:p>
-    <w:p>
-      <w:pPr>
-        <w:numPr>
-          <w:numId w:val="1015"/>
-          <w:ilvl w:val="0"/>
-        </w:numPr>
-      </w:pPr>
-      <w:r>
-        <w:t xml:space="preserve">On their own: write their conclusions in words following the model</w:t>
-      </w:r>
-      <w:r>
-        <w:t xml:space="preserve"> </w:t>
-      </w:r>
-      <w:r>
-        <w:t xml:space="preserve">from the last lesson</w:t>
-      </w:r>
+        <w:t xml:space="preserve">learned to answer it</w:t>
+      </w:r>
+    </w:p>
+    <w:p>
+      <w:pPr>
+        <w:pStyle w:val="Heading2"/>
+      </w:pPr>
+      <w:bookmarkStart w:id="27" w:name="potentially-useful-resources"/>
+      <w:r>
+        <w:t xml:space="preserve">Potentially useful resources</w:t>
+      </w:r>
+      <w:bookmarkEnd w:id="27"/>
     </w:p>
     <w:p>
       <w:pPr>
         <w:pStyle w:val="Heading3"/>
       </w:pPr>
-      <w:bookmarkStart w:id="25" w:name="using-publicly-available-data-to-answer-your-own-questions"/>
-      <w:r>
-        <w:t xml:space="preserve">Using publicly available data to answer your own questions</w:t>
-      </w:r>
-      <w:bookmarkEnd w:id="25"/>
+      <w:bookmarkStart w:id="28" w:name="introduction-to-r-1"/>
+      <w:r>
+        <w:t xml:space="preserve">Introduction to R</w:t>
+      </w:r>
+      <w:bookmarkEnd w:id="28"/>
     </w:p>
     <w:p>
       <w:pPr>
@@ -810,61 +859,7 @@
           <w:ilvl w:val="0"/>
         </w:numPr>
       </w:pPr>
-      <w:r>
-        <w:t xml:space="preserve">Given some dataset options that could include similar analyses to</w:t>
-      </w:r>
-      <w:r>
-        <w:t xml:space="preserve"> </w:t>
-      </w:r>
-      <w:r>
-        <w:t xml:space="preserve">those above</w:t>
-      </w:r>
-    </w:p>
-    <w:p>
-      <w:pPr>
-        <w:numPr>
-          <w:numId w:val="1018"/>
-          <w:ilvl w:val="0"/>
-        </w:numPr>
-      </w:pPr>
-      <w:r>
-        <w:t xml:space="preserve">In groups of 2-3, write their own question and use the methods they</w:t>
-      </w:r>
-      <w:r>
-        <w:t xml:space="preserve"> </w:t>
-      </w:r>
-      <w:r>
-        <w:t xml:space="preserve">learned to answer it</w:t>
-      </w:r>
-    </w:p>
-    <w:p>
-      <w:pPr>
-        <w:pStyle w:val="Heading2"/>
-      </w:pPr>
-      <w:bookmarkStart w:id="26" w:name="potentially-useful-resources"/>
-      <w:r>
-        <w:t xml:space="preserve">Potentially useful resources</w:t>
-      </w:r>
-      <w:bookmarkEnd w:id="26"/>
-    </w:p>
-    <w:p>
-      <w:pPr>
-        <w:pStyle w:val="Heading3"/>
-      </w:pPr>
-      <w:bookmarkStart w:id="27" w:name="introduction-to-r-1"/>
-      <w:r>
-        <w:t xml:space="preserve">Introduction to R</w:t>
-      </w:r>
-      <w:bookmarkEnd w:id="27"/>
-    </w:p>
-    <w:p>
-      <w:pPr>
-        <w:numPr>
-          <w:numId w:val="1019"/>
-          <w:ilvl w:val="0"/>
-        </w:numPr>
-      </w:pPr>
-      <w:hyperlink r:id="rId28">
+      <w:hyperlink r:id="rId29">
         <w:r>
           <w:rPr>
             <w:rStyle w:val="Hyperlink"/>
@@ -876,11 +871,11 @@
     <w:p>
       <w:pPr>
         <w:numPr>
-          <w:numId w:val="1019"/>
+          <w:numId w:val="1018"/>
           <w:ilvl w:val="0"/>
         </w:numPr>
       </w:pPr>
-      <w:hyperlink r:id="rId29">
+      <w:hyperlink r:id="rId30">
         <w:r>
           <w:rPr>
             <w:rStyle w:val="Hyperlink"/>
@@ -892,11 +887,11 @@
     <w:p>
       <w:pPr>
         <w:numPr>
-          <w:numId w:val="1019"/>
+          <w:numId w:val="1018"/>
           <w:ilvl w:val="0"/>
         </w:numPr>
       </w:pPr>
-      <w:hyperlink r:id="rId30">
+      <w:hyperlink r:id="rId31">
         <w:r>
           <w:rPr>
             <w:rStyle w:val="Hyperlink"/>
@@ -908,7 +903,7 @@
     <w:p>
       <w:pPr>
         <w:numPr>
-          <w:numId w:val="1019"/>
+          <w:numId w:val="1018"/>
           <w:ilvl w:val="0"/>
         </w:numPr>
       </w:pPr>
@@ -918,7 +913,7 @@
       <w:r>
         <w:t xml:space="preserve"> </w:t>
       </w:r>
-      <w:hyperlink r:id="rId31">
+      <w:hyperlink r:id="rId32">
         <w:r>
           <w:rPr>
             <w:rStyle w:val="Hyperlink"/>
@@ -931,7 +926,7 @@
       <w:pPr>
         <w:pStyle w:val="Compact"/>
         <w:numPr>
-          <w:numId w:val="1020"/>
+          <w:numId w:val="1019"/>
           <w:ilvl w:val="1"/>
         </w:numPr>
       </w:pPr>
@@ -948,11 +943,11 @@
     <w:p>
       <w:pPr>
         <w:numPr>
-          <w:numId w:val="1019"/>
+          <w:numId w:val="1018"/>
           <w:ilvl w:val="0"/>
         </w:numPr>
       </w:pPr>
-      <w:hyperlink r:id="rId32">
+      <w:hyperlink r:id="rId33">
         <w:r>
           <w:rPr>
             <w:rStyle w:val="Hyperlink"/>
@@ -965,7 +960,7 @@
       <w:pPr>
         <w:pStyle w:val="Compact"/>
         <w:numPr>
-          <w:numId w:val="1021"/>
+          <w:numId w:val="1020"/>
           <w:ilvl w:val="1"/>
         </w:numPr>
       </w:pPr>
@@ -982,11 +977,11 @@
     <w:p>
       <w:pPr>
         <w:numPr>
-          <w:numId w:val="1019"/>
+          <w:numId w:val="1018"/>
           <w:ilvl w:val="0"/>
         </w:numPr>
       </w:pPr>
-      <w:hyperlink r:id="rId33">
+      <w:hyperlink r:id="rId34">
         <w:r>
           <w:rPr>
             <w:rStyle w:val="Hyperlink"/>
@@ -999,38 +994,38 @@
       <w:pPr>
         <w:pStyle w:val="Compact"/>
         <w:numPr>
+          <w:numId w:val="1021"/>
+          <w:ilvl w:val="1"/>
+        </w:numPr>
+      </w:pPr>
+      <w:r>
+        <w:t xml:space="preserve">Easy and interactive, but requires personal information to log</w:t>
+      </w:r>
+      <w:r>
+        <w:t xml:space="preserve"> </w:t>
+      </w:r>
+      <w:r>
+        <w:t xml:space="preserve">on</w:t>
+      </w:r>
+    </w:p>
+    <w:p>
+      <w:pPr>
+        <w:pStyle w:val="Heading3"/>
+      </w:pPr>
+      <w:bookmarkStart w:id="35" w:name="public-datasets"/>
+      <w:r>
+        <w:t xml:space="preserve">Public datasets</w:t>
+      </w:r>
+      <w:bookmarkEnd w:id="35"/>
+    </w:p>
+    <w:p>
+      <w:pPr>
+        <w:numPr>
           <w:numId w:val="1022"/>
-          <w:ilvl w:val="1"/>
-        </w:numPr>
-      </w:pPr>
-      <w:r>
-        <w:t xml:space="preserve">Easy and interactive, but requires personal information to log</w:t>
-      </w:r>
-      <w:r>
-        <w:t xml:space="preserve"> </w:t>
-      </w:r>
-      <w:r>
-        <w:t xml:space="preserve">on</w:t>
-      </w:r>
-    </w:p>
-    <w:p>
-      <w:pPr>
-        <w:pStyle w:val="Heading3"/>
-      </w:pPr>
-      <w:bookmarkStart w:id="34" w:name="public-datasets"/>
-      <w:r>
-        <w:t xml:space="preserve">Public datasets</w:t>
-      </w:r>
-      <w:bookmarkEnd w:id="34"/>
-    </w:p>
-    <w:p>
-      <w:pPr>
-        <w:numPr>
-          <w:numId w:val="1023"/>
           <w:ilvl w:val="0"/>
         </w:numPr>
       </w:pPr>
-      <w:hyperlink r:id="rId35">
+      <w:hyperlink r:id="rId36">
         <w:r>
           <w:rPr>
             <w:rStyle w:val="Hyperlink"/>
@@ -1042,11 +1037,11 @@
     <w:p>
       <w:pPr>
         <w:numPr>
-          <w:numId w:val="1023"/>
+          <w:numId w:val="1022"/>
           <w:ilvl w:val="0"/>
         </w:numPr>
       </w:pPr>
-      <w:hyperlink r:id="rId36">
+      <w:hyperlink r:id="rId37">
         <w:r>
           <w:rPr>
             <w:rStyle w:val="Hyperlink"/>
@@ -1064,11 +1059,11 @@
     <w:p>
       <w:pPr>
         <w:numPr>
-          <w:numId w:val="1024"/>
+          <w:numId w:val="1023"/>
           <w:ilvl w:val="1"/>
         </w:numPr>
       </w:pPr>
-      <w:hyperlink r:id="rId37">
+      <w:hyperlink r:id="rId38">
         <w:r>
           <w:rPr>
             <w:rStyle w:val="Hyperlink"/>
@@ -1080,11 +1075,11 @@
     <w:p>
       <w:pPr>
         <w:numPr>
-          <w:numId w:val="1024"/>
+          <w:numId w:val="1023"/>
           <w:ilvl w:val="1"/>
         </w:numPr>
       </w:pPr>
-      <w:hyperlink r:id="rId38">
+      <w:hyperlink r:id="rId39">
         <w:r>
           <w:rPr>
             <w:rStyle w:val="Hyperlink"/>
@@ -1096,11 +1091,11 @@
     <w:p>
       <w:pPr>
         <w:numPr>
-          <w:numId w:val="1024"/>
+          <w:numId w:val="1023"/>
           <w:ilvl w:val="1"/>
         </w:numPr>
       </w:pPr>
-      <w:hyperlink r:id="rId39">
+      <w:hyperlink r:id="rId40">
         <w:r>
           <w:rPr>
             <w:rStyle w:val="Hyperlink"/>
@@ -1112,11 +1107,11 @@
     <w:p>
       <w:pPr>
         <w:numPr>
-          <w:numId w:val="1024"/>
+          <w:numId w:val="1023"/>
           <w:ilvl w:val="1"/>
         </w:numPr>
       </w:pPr>
-      <w:hyperlink r:id="rId40">
+      <w:hyperlink r:id="rId41">
         <w:r>
           <w:rPr>
             <w:rStyle w:val="Hyperlink"/>
@@ -1128,11 +1123,11 @@
     <w:p>
       <w:pPr>
         <w:numPr>
-          <w:numId w:val="1023"/>
+          <w:numId w:val="1022"/>
           <w:ilvl w:val="0"/>
         </w:numPr>
       </w:pPr>
-      <w:hyperlink r:id="rId41">
+      <w:hyperlink r:id="rId42">
         <w:r>
           <w:rPr>
             <w:rStyle w:val="Hyperlink"/>
@@ -1151,11 +1146,11 @@
       <w:pPr>
         <w:pStyle w:val="Compact"/>
         <w:numPr>
-          <w:numId w:val="1025"/>
+          <w:numId w:val="1024"/>
           <w:ilvl w:val="1"/>
         </w:numPr>
       </w:pPr>
-      <w:hyperlink r:id="rId42">
+      <w:hyperlink r:id="rId43">
         <w:r>
           <w:rPr>
             <w:rStyle w:val="Hyperlink"/>
@@ -1400,111 +1395,8 @@
       </w:pPr>
     </w:lvl>
   </w:abstractNum>
-  <w:abstractNum w:abstractNumId="991">
+  <w:abstractNum w:abstractNumId="99411">
     <w:nsid w:val="ea454b4c"/>
-    <w:multiLevelType w:val="multilevel"/>
-    <w:lvl w:ilvl="0">
-      <w:numFmt w:val="bullet"/>
-      <w:lvlText w:val="•"/>
-      <w:lvlJc w:val="left"/>
-      <w:pPr>
-        <w:tabs>
-          <w:tab w:val="num" w:pos="0"/>
-        </w:tabs>
-        <w:ind w:left="480" w:hanging="480"/>
-      </w:pPr>
-    </w:lvl>
-    <w:lvl w:ilvl="1">
-      <w:numFmt w:val="bullet"/>
-      <w:lvlText w:val="–"/>
-      <w:lvlJc w:val="left"/>
-      <w:pPr>
-        <w:tabs>
-          <w:tab w:val="num" w:pos="720"/>
-        </w:tabs>
-        <w:ind w:left="1200" w:hanging="480"/>
-      </w:pPr>
-    </w:lvl>
-    <w:lvl w:ilvl="2">
-      <w:numFmt w:val="bullet"/>
-      <w:lvlText w:val="•"/>
-      <w:lvlJc w:val="left"/>
-      <w:pPr>
-        <w:tabs>
-          <w:tab w:val="num" w:pos="1440"/>
-        </w:tabs>
-        <w:ind w:left="1920" w:hanging="480"/>
-      </w:pPr>
-    </w:lvl>
-    <w:lvl w:ilvl="3">
-      <w:numFmt w:val="bullet"/>
-      <w:lvlText w:val="–"/>
-      <w:lvlJc w:val="left"/>
-      <w:pPr>
-        <w:tabs>
-          <w:tab w:val="num" w:pos="2160"/>
-        </w:tabs>
-        <w:ind w:left="2640" w:hanging="480"/>
-      </w:pPr>
-    </w:lvl>
-    <w:lvl w:ilvl="4">
-      <w:numFmt w:val="bullet"/>
-      <w:lvlText w:val="•"/>
-      <w:lvlJc w:val="left"/>
-      <w:pPr>
-        <w:tabs>
-          <w:tab w:val="num" w:pos="2880"/>
-        </w:tabs>
-        <w:ind w:left="3360" w:hanging="480"/>
-      </w:pPr>
-    </w:lvl>
-    <w:lvl w:ilvl="5">
-      <w:numFmt w:val="bullet"/>
-      <w:lvlText w:val="–"/>
-      <w:lvlJc w:val="left"/>
-      <w:pPr>
-        <w:tabs>
-          <w:tab w:val="num" w:pos="3600"/>
-        </w:tabs>
-        <w:ind w:left="4080" w:hanging="480"/>
-      </w:pPr>
-    </w:lvl>
-    <w:lvl w:ilvl="6">
-      <w:numFmt w:val="bullet"/>
-      <w:lvlText w:val="•"/>
-      <w:lvlJc w:val="left"/>
-      <w:pPr>
-        <w:tabs>
-          <w:tab w:val="num" w:pos="4320"/>
-        </w:tabs>
-        <w:ind w:left="4800" w:hanging="480"/>
-      </w:pPr>
-    </w:lvl>
-    <w:lvl w:ilvl="7">
-      <w:numFmt w:val="bullet"/>
-      <w:lvlText w:val="–"/>
-      <w:lvlJc w:val="left"/>
-      <w:pPr>
-        <w:tabs>
-          <w:tab w:val="num" w:pos="5040"/>
-        </w:tabs>
-        <w:ind w:left="5520" w:hanging="480"/>
-      </w:pPr>
-    </w:lvl>
-    <w:lvl w:ilvl="8">
-      <w:numFmt w:val="bullet"/>
-      <w:lvlText w:val="•"/>
-      <w:lvlJc w:val="left"/>
-      <w:pPr>
-        <w:tabs>
-          <w:tab w:val="num" w:pos="5760"/>
-        </w:tabs>
-        <w:ind w:left="6240" w:hanging="480"/>
-      </w:pPr>
-    </w:lvl>
-  </w:abstractNum>
-  <w:abstractNum w:abstractNumId="99411">
-    <w:nsid w:val="71315dca"/>
     <w:multiLevelType w:val="multilevel"/>
     <w:lvl w:ilvl="0">
       <w:start w:val="1"/>
@@ -1616,7 +1508,7 @@
     </w:lvl>
   </w:abstractNum>
   <w:abstractNum w:abstractNumId="99711">
-    <w:nsid w:val="47261bad"/>
+    <w:nsid w:val="71315dca"/>
     <w:multiLevelType w:val="multilevel"/>
     <w:lvl w:ilvl="0">
       <w:start w:val="1"/>
@@ -1728,7 +1620,7 @@
     </w:lvl>
   </w:abstractNum>
   <w:abstractNum w:abstractNumId="99511">
-    <w:nsid w:val="b3cbbdee"/>
+    <w:nsid w:val="47261bad"/>
     <w:multiLevelType w:val="multilevel"/>
     <w:lvl w:ilvl="0">
       <w:start w:val="1"/>
@@ -1840,7 +1732,7 @@
     </w:lvl>
   </w:abstractNum>
   <w:abstractNum w:abstractNumId="99712">
-    <w:nsid w:val="4fbe019a"/>
+    <w:nsid w:val="b3cbbdee"/>
     <w:multiLevelType w:val="multilevel"/>
     <w:lvl w:ilvl="0">
       <w:start w:val="2"/>
@@ -1952,7 +1844,7 @@
     </w:lvl>
   </w:abstractNum>
   <w:abstractNum w:abstractNumId="99713">
-    <w:nsid w:val="91a27d85"/>
+    <w:nsid w:val="4fbe019a"/>
     <w:multiLevelType w:val="multilevel"/>
     <w:lvl w:ilvl="0">
       <w:start w:val="3"/>
@@ -2054,6 +1946,109 @@
       <w:start w:val="3"/>
       <w:numFmt w:val="lowerLetter"/>
       <w:lvlText w:val="%9."/>
+      <w:lvlJc w:val="left"/>
+      <w:pPr>
+        <w:tabs>
+          <w:tab w:val="num" w:pos="5760"/>
+        </w:tabs>
+        <w:ind w:left="6240" w:hanging="480"/>
+      </w:pPr>
+    </w:lvl>
+  </w:abstractNum>
+  <w:abstractNum w:abstractNumId="991">
+    <w:nsid w:val="91a27d85"/>
+    <w:multiLevelType w:val="multilevel"/>
+    <w:lvl w:ilvl="0">
+      <w:numFmt w:val="bullet"/>
+      <w:lvlText w:val="•"/>
+      <w:lvlJc w:val="left"/>
+      <w:pPr>
+        <w:tabs>
+          <w:tab w:val="num" w:pos="0"/>
+        </w:tabs>
+        <w:ind w:left="480" w:hanging="480"/>
+      </w:pPr>
+    </w:lvl>
+    <w:lvl w:ilvl="1">
+      <w:numFmt w:val="bullet"/>
+      <w:lvlText w:val="–"/>
+      <w:lvlJc w:val="left"/>
+      <w:pPr>
+        <w:tabs>
+          <w:tab w:val="num" w:pos="720"/>
+        </w:tabs>
+        <w:ind w:left="1200" w:hanging="480"/>
+      </w:pPr>
+    </w:lvl>
+    <w:lvl w:ilvl="2">
+      <w:numFmt w:val="bullet"/>
+      <w:lvlText w:val="•"/>
+      <w:lvlJc w:val="left"/>
+      <w:pPr>
+        <w:tabs>
+          <w:tab w:val="num" w:pos="1440"/>
+        </w:tabs>
+        <w:ind w:left="1920" w:hanging="480"/>
+      </w:pPr>
+    </w:lvl>
+    <w:lvl w:ilvl="3">
+      <w:numFmt w:val="bullet"/>
+      <w:lvlText w:val="–"/>
+      <w:lvlJc w:val="left"/>
+      <w:pPr>
+        <w:tabs>
+          <w:tab w:val="num" w:pos="2160"/>
+        </w:tabs>
+        <w:ind w:left="2640" w:hanging="480"/>
+      </w:pPr>
+    </w:lvl>
+    <w:lvl w:ilvl="4">
+      <w:numFmt w:val="bullet"/>
+      <w:lvlText w:val="•"/>
+      <w:lvlJc w:val="left"/>
+      <w:pPr>
+        <w:tabs>
+          <w:tab w:val="num" w:pos="2880"/>
+        </w:tabs>
+        <w:ind w:left="3360" w:hanging="480"/>
+      </w:pPr>
+    </w:lvl>
+    <w:lvl w:ilvl="5">
+      <w:numFmt w:val="bullet"/>
+      <w:lvlText w:val="–"/>
+      <w:lvlJc w:val="left"/>
+      <w:pPr>
+        <w:tabs>
+          <w:tab w:val="num" w:pos="3600"/>
+        </w:tabs>
+        <w:ind w:left="4080" w:hanging="480"/>
+      </w:pPr>
+    </w:lvl>
+    <w:lvl w:ilvl="6">
+      <w:numFmt w:val="bullet"/>
+      <w:lvlText w:val="•"/>
+      <w:lvlJc w:val="left"/>
+      <w:pPr>
+        <w:tabs>
+          <w:tab w:val="num" w:pos="4320"/>
+        </w:tabs>
+        <w:ind w:left="4800" w:hanging="480"/>
+      </w:pPr>
+    </w:lvl>
+    <w:lvl w:ilvl="7">
+      <w:numFmt w:val="bullet"/>
+      <w:lvlText w:val="–"/>
+      <w:lvlJc w:val="left"/>
+      <w:pPr>
+        <w:tabs>
+          <w:tab w:val="num" w:pos="5040"/>
+        </w:tabs>
+        <w:ind w:left="5520" w:hanging="480"/>
+      </w:pPr>
+    </w:lvl>
+    <w:lvl w:ilvl="8">
+      <w:numFmt w:val="bullet"/>
+      <w:lvlText w:val="•"/>
       <w:lvlJc w:val="left"/>
       <w:pPr>
         <w:tabs>
@@ -2070,7 +2065,34 @@
     <w:abstractNumId w:val="990"/>
   </w:num>
   <w:num w:numId="1001">
-    <w:abstractNumId w:val="991"/>
+    <w:abstractNumId w:val="99411"/>
+    <w:lvlOverride w:ilvl="0">
+      <w:startOverride w:val="1"/>
+    </w:lvlOverride>
+    <w:lvlOverride w:ilvl="1">
+      <w:startOverride w:val="1"/>
+    </w:lvlOverride>
+    <w:lvlOverride w:ilvl="2">
+      <w:startOverride w:val="1"/>
+    </w:lvlOverride>
+    <w:lvlOverride w:ilvl="3">
+      <w:startOverride w:val="1"/>
+    </w:lvlOverride>
+    <w:lvlOverride w:ilvl="4">
+      <w:startOverride w:val="1"/>
+    </w:lvlOverride>
+    <w:lvlOverride w:ilvl="5">
+      <w:startOverride w:val="1"/>
+    </w:lvlOverride>
+    <w:lvlOverride w:ilvl="6">
+      <w:startOverride w:val="1"/>
+    </w:lvlOverride>
+    <w:lvlOverride w:ilvl="7">
+      <w:startOverride w:val="1"/>
+    </w:lvlOverride>
+    <w:lvlOverride w:ilvl="8">
+      <w:startOverride w:val="1"/>
+    </w:lvlOverride>
   </w:num>
   <w:num w:numId="1002">
     <w:abstractNumId w:val="99411"/>
@@ -2103,6 +2125,36 @@
     </w:lvlOverride>
   </w:num>
   <w:num w:numId="1003">
+    <w:abstractNumId w:val="99711"/>
+    <w:lvlOverride w:ilvl="0">
+      <w:startOverride w:val="1"/>
+    </w:lvlOverride>
+    <w:lvlOverride w:ilvl="1">
+      <w:startOverride w:val="1"/>
+    </w:lvlOverride>
+    <w:lvlOverride w:ilvl="2">
+      <w:startOverride w:val="1"/>
+    </w:lvlOverride>
+    <w:lvlOverride w:ilvl="3">
+      <w:startOverride w:val="1"/>
+    </w:lvlOverride>
+    <w:lvlOverride w:ilvl="4">
+      <w:startOverride w:val="1"/>
+    </w:lvlOverride>
+    <w:lvlOverride w:ilvl="5">
+      <w:startOverride w:val="1"/>
+    </w:lvlOverride>
+    <w:lvlOverride w:ilvl="6">
+      <w:startOverride w:val="1"/>
+    </w:lvlOverride>
+    <w:lvlOverride w:ilvl="7">
+      <w:startOverride w:val="1"/>
+    </w:lvlOverride>
+    <w:lvlOverride w:ilvl="8">
+      <w:startOverride w:val="1"/>
+    </w:lvlOverride>
+  </w:num>
+  <w:num w:numId="1004">
     <w:abstractNumId w:val="99411"/>
     <w:lvlOverride w:ilvl="0">
       <w:startOverride w:val="1"/>
@@ -2132,38 +2184,8 @@
       <w:startOverride w:val="1"/>
     </w:lvlOverride>
   </w:num>
-  <w:num w:numId="1004">
+  <w:num w:numId="1005">
     <w:abstractNumId w:val="99711"/>
-    <w:lvlOverride w:ilvl="0">
-      <w:startOverride w:val="1"/>
-    </w:lvlOverride>
-    <w:lvlOverride w:ilvl="1">
-      <w:startOverride w:val="1"/>
-    </w:lvlOverride>
-    <w:lvlOverride w:ilvl="2">
-      <w:startOverride w:val="1"/>
-    </w:lvlOverride>
-    <w:lvlOverride w:ilvl="3">
-      <w:startOverride w:val="1"/>
-    </w:lvlOverride>
-    <w:lvlOverride w:ilvl="4">
-      <w:startOverride w:val="1"/>
-    </w:lvlOverride>
-    <w:lvlOverride w:ilvl="5">
-      <w:startOverride w:val="1"/>
-    </w:lvlOverride>
-    <w:lvlOverride w:ilvl="6">
-      <w:startOverride w:val="1"/>
-    </w:lvlOverride>
-    <w:lvlOverride w:ilvl="7">
-      <w:startOverride w:val="1"/>
-    </w:lvlOverride>
-    <w:lvlOverride w:ilvl="8">
-      <w:startOverride w:val="1"/>
-    </w:lvlOverride>
-  </w:num>
-  <w:num w:numId="1005">
-    <w:abstractNumId w:val="99411"/>
     <w:lvlOverride w:ilvl="0">
       <w:startOverride w:val="1"/>
     </w:lvlOverride>
@@ -2313,7 +2335,7 @@
     </w:lvlOverride>
   </w:num>
   <w:num w:numId="1010">
-    <w:abstractNumId w:val="99511"/>
+    <w:abstractNumId w:val="99411"/>
     <w:lvlOverride w:ilvl="0">
       <w:startOverride w:val="1"/>
     </w:lvlOverride>
@@ -2343,7 +2365,7 @@
     </w:lvlOverride>
   </w:num>
   <w:num w:numId="1011">
-    <w:abstractNumId w:val="99411"/>
+    <w:abstractNumId w:val="99711"/>
     <w:lvlOverride w:ilvl="0">
       <w:startOverride w:val="1"/>
     </w:lvlOverride>
@@ -2403,36 +2425,6 @@
     </w:lvlOverride>
   </w:num>
   <w:num w:numId="1013">
-    <w:abstractNumId w:val="99711"/>
-    <w:lvlOverride w:ilvl="0">
-      <w:startOverride w:val="1"/>
-    </w:lvlOverride>
-    <w:lvlOverride w:ilvl="1">
-      <w:startOverride w:val="1"/>
-    </w:lvlOverride>
-    <w:lvlOverride w:ilvl="2">
-      <w:startOverride w:val="1"/>
-    </w:lvlOverride>
-    <w:lvlOverride w:ilvl="3">
-      <w:startOverride w:val="1"/>
-    </w:lvlOverride>
-    <w:lvlOverride w:ilvl="4">
-      <w:startOverride w:val="1"/>
-    </w:lvlOverride>
-    <w:lvlOverride w:ilvl="5">
-      <w:startOverride w:val="1"/>
-    </w:lvlOverride>
-    <w:lvlOverride w:ilvl="6">
-      <w:startOverride w:val="1"/>
-    </w:lvlOverride>
-    <w:lvlOverride w:ilvl="7">
-      <w:startOverride w:val="1"/>
-    </w:lvlOverride>
-    <w:lvlOverride w:ilvl="8">
-      <w:startOverride w:val="1"/>
-    </w:lvlOverride>
-  </w:num>
-  <w:num w:numId="1014">
     <w:abstractNumId w:val="99712"/>
     <w:lvlOverride w:ilvl="0">
       <w:startOverride w:val="2"/>
@@ -2462,7 +2454,7 @@
       <w:startOverride w:val="2"/>
     </w:lvlOverride>
   </w:num>
-  <w:num w:numId="1015">
+  <w:num w:numId="1014">
     <w:abstractNumId w:val="99411"/>
     <w:lvlOverride w:ilvl="0">
       <w:startOverride w:val="1"/>
@@ -2492,7 +2484,7 @@
       <w:startOverride w:val="1"/>
     </w:lvlOverride>
   </w:num>
-  <w:num w:numId="1016">
+  <w:num w:numId="1015">
     <w:abstractNumId w:val="99711"/>
     <w:lvlOverride w:ilvl="0">
       <w:startOverride w:val="1"/>
@@ -2522,7 +2514,7 @@
       <w:startOverride w:val="1"/>
     </w:lvlOverride>
   </w:num>
-  <w:num w:numId="1017">
+  <w:num w:numId="1016">
     <w:abstractNumId w:val="99713"/>
     <w:lvlOverride w:ilvl="0">
       <w:startOverride w:val="3"/>
@@ -2552,7 +2544,7 @@
       <w:startOverride w:val="3"/>
     </w:lvlOverride>
   </w:num>
-  <w:num w:numId="1018">
+  <w:num w:numId="1017">
     <w:abstractNumId w:val="99411"/>
     <w:lvlOverride w:ilvl="0">
       <w:startOverride w:val="1"/>
@@ -2581,6 +2573,9 @@
     <w:lvlOverride w:ilvl="8">
       <w:startOverride w:val="1"/>
     </w:lvlOverride>
+  </w:num>
+  <w:num w:numId="1018">
+    <w:abstractNumId w:val="991"/>
   </w:num>
   <w:num w:numId="1019">
     <w:abstractNumId w:val="991"/>
@@ -2598,9 +2593,6 @@
     <w:abstractNumId w:val="991"/>
   </w:num>
   <w:num w:numId="1024">
-    <w:abstractNumId w:val="991"/>
-  </w:num>
-  <w:num w:numId="1025">
     <w:abstractNumId w:val="991"/>
   </w:num>
 </w:numbering>

</xml_diff>